<commit_message>
Initial commit of the new ASP-MCS software to interface with the new revision F ARX boards.  This commit includes both the software and the documentation required.
</commit_message>
<xml_diff>
--- a/Documentation/ASP_ICD.docx
+++ b/Documentation/ASP_ICD.docx
@@ -234,7 +234,7 @@
         <w:rPr>
           <w:color w:val="auto"/>
         </w:rPr>
-        <w:t>Version G</w:t>
+        <w:t>Version H</w:t>
       </w:r>
     </w:p>
     <w:p>
@@ -273,7 +273,7 @@
           <w:color w:val="auto"/>
         </w:rPr>
         <w:tab/>
-        <w:t>2012</w:t>
+        <w:t>2015</w:t>
       </w:r>
       <w:r>
         <w:rPr>
@@ -285,7 +285,7 @@
         <w:rPr>
           <w:color w:val="auto"/>
         </w:rPr>
-        <w:t>10-31</w:t>
+        <w:t>4-7</w:t>
       </w:r>
     </w:p>
     <w:p>
@@ -461,7 +461,7 @@
               <w:rPr>
                 <w:color w:val="auto"/>
               </w:rPr>
-              <w:t>2012</w:t>
+              <w:t>2015</w:t>
             </w:r>
             <w:r>
               <w:rPr>
@@ -473,7 +473,7 @@
               <w:rPr>
                 <w:color w:val="auto"/>
               </w:rPr>
-              <w:t>10</w:t>
+              <w:t>4</w:t>
             </w:r>
             <w:r>
               <w:rPr>
@@ -485,7 +485,7 @@
               <w:rPr>
                 <w:color w:val="auto"/>
               </w:rPr>
-              <w:t>31</w:t>
+              <w:t>7</w:t>
             </w:r>
           </w:p>
         </w:tc>
@@ -910,8 +910,8 @@
       </w:tblPr>
       <w:tblGrid>
         <w:gridCol w:w="1420"/>
-        <w:gridCol w:w="1440"/>
-        <w:gridCol w:w="2110"/>
+        <w:gridCol w:w="1570"/>
+        <w:gridCol w:w="1980"/>
         <w:gridCol w:w="4430"/>
       </w:tblGrid>
       <w:tr>
@@ -944,7 +944,7 @@
         </w:tc>
         <w:tc>
           <w:tcPr>
-            <w:tcW w:w="1440" w:type="dxa"/>
+            <w:tcW w:w="1570" w:type="dxa"/>
           </w:tcPr>
           <w:p>
             <w:pPr>
@@ -967,7 +967,7 @@
         <w:tc>
           <w:tcPr>
             <w:cnfStyle w:val="000010000000" w:firstRow="0" w:lastRow="0" w:firstColumn="0" w:lastColumn="0" w:oddVBand="1" w:evenVBand="0" w:oddHBand="0" w:evenHBand="0" w:firstRowFirstColumn="0" w:firstRowLastColumn="0" w:lastRowFirstColumn="0" w:lastRowLastColumn="0"/>
-            <w:tcW w:w="2110" w:type="dxa"/>
+            <w:tcW w:w="1980" w:type="dxa"/>
           </w:tcPr>
           <w:p>
             <w:pPr>
@@ -1050,7 +1050,7 @@
         </w:tc>
         <w:tc>
           <w:tcPr>
-            <w:tcW w:w="1440" w:type="dxa"/>
+            <w:tcW w:w="1570" w:type="dxa"/>
           </w:tcPr>
           <w:p>
             <w:pPr>
@@ -1072,7 +1072,7 @@
         <w:tc>
           <w:tcPr>
             <w:cnfStyle w:val="000010000000" w:firstRow="0" w:lastRow="0" w:firstColumn="0" w:lastColumn="0" w:oddVBand="1" w:evenVBand="0" w:oddHBand="0" w:evenHBand="0" w:firstRowFirstColumn="0" w:firstRowLastColumn="0" w:lastRowFirstColumn="0" w:lastRowLastColumn="0"/>
-            <w:tcW w:w="2110" w:type="dxa"/>
+            <w:tcW w:w="1980" w:type="dxa"/>
           </w:tcPr>
           <w:p>
             <w:pPr>
@@ -1140,7 +1140,7 @@
         </w:tc>
         <w:tc>
           <w:tcPr>
-            <w:tcW w:w="1440" w:type="dxa"/>
+            <w:tcW w:w="1570" w:type="dxa"/>
           </w:tcPr>
           <w:p>
             <w:pPr>
@@ -1162,7 +1162,7 @@
         <w:tc>
           <w:tcPr>
             <w:cnfStyle w:val="000010000000" w:firstRow="0" w:lastRow="0" w:firstColumn="0" w:lastColumn="0" w:oddVBand="1" w:evenVBand="0" w:oddHBand="0" w:evenHBand="0" w:firstRowFirstColumn="0" w:firstRowLastColumn="0" w:lastRowFirstColumn="0" w:lastRowLastColumn="0"/>
-            <w:tcW w:w="2110" w:type="dxa"/>
+            <w:tcW w:w="1980" w:type="dxa"/>
           </w:tcPr>
           <w:p>
             <w:pPr>
@@ -1231,7 +1231,7 @@
         </w:tc>
         <w:tc>
           <w:tcPr>
-            <w:tcW w:w="1440" w:type="dxa"/>
+            <w:tcW w:w="1570" w:type="dxa"/>
           </w:tcPr>
           <w:p>
             <w:pPr>
@@ -1253,7 +1253,7 @@
         <w:tc>
           <w:tcPr>
             <w:cnfStyle w:val="000010000000" w:firstRow="0" w:lastRow="0" w:firstColumn="0" w:lastColumn="0" w:oddVBand="1" w:evenVBand="0" w:oddHBand="0" w:evenHBand="0" w:firstRowFirstColumn="0" w:firstRowLastColumn="0" w:lastRowFirstColumn="0" w:lastRowLastColumn="0"/>
-            <w:tcW w:w="2110" w:type="dxa"/>
+            <w:tcW w:w="1980" w:type="dxa"/>
           </w:tcPr>
           <w:p>
             <w:pPr>
@@ -1321,7 +1321,7 @@
         </w:tc>
         <w:tc>
           <w:tcPr>
-            <w:tcW w:w="1440" w:type="dxa"/>
+            <w:tcW w:w="1570" w:type="dxa"/>
           </w:tcPr>
           <w:p>
             <w:pPr>
@@ -1343,7 +1343,7 @@
         <w:tc>
           <w:tcPr>
             <w:cnfStyle w:val="000010000000" w:firstRow="0" w:lastRow="0" w:firstColumn="0" w:lastColumn="0" w:oddVBand="1" w:evenVBand="0" w:oddHBand="0" w:evenHBand="0" w:firstRowFirstColumn="0" w:firstRowLastColumn="0" w:lastRowFirstColumn="0" w:lastRowLastColumn="0"/>
-            <w:tcW w:w="2110" w:type="dxa"/>
+            <w:tcW w:w="1980" w:type="dxa"/>
           </w:tcPr>
           <w:p>
             <w:pPr>
@@ -1412,7 +1412,7 @@
         </w:tc>
         <w:tc>
           <w:tcPr>
-            <w:tcW w:w="1440" w:type="dxa"/>
+            <w:tcW w:w="1570" w:type="dxa"/>
           </w:tcPr>
           <w:p>
             <w:pPr>
@@ -1434,7 +1434,7 @@
         <w:tc>
           <w:tcPr>
             <w:cnfStyle w:val="000010000000" w:firstRow="0" w:lastRow="0" w:firstColumn="0" w:lastColumn="0" w:oddVBand="1" w:evenVBand="0" w:oddHBand="0" w:evenHBand="0" w:firstRowFirstColumn="0" w:firstRowLastColumn="0" w:lastRowFirstColumn="0" w:lastRowLastColumn="0"/>
-            <w:tcW w:w="2110" w:type="dxa"/>
+            <w:tcW w:w="1980" w:type="dxa"/>
           </w:tcPr>
           <w:p>
             <w:pPr>
@@ -1501,7 +1501,7 @@
         </w:tc>
         <w:tc>
           <w:tcPr>
-            <w:tcW w:w="1440" w:type="dxa"/>
+            <w:tcW w:w="1570" w:type="dxa"/>
           </w:tcPr>
           <w:p>
             <w:pPr>
@@ -1547,7 +1547,7 @@
         <w:tc>
           <w:tcPr>
             <w:cnfStyle w:val="000010000000" w:firstRow="0" w:lastRow="0" w:firstColumn="0" w:lastColumn="0" w:oddVBand="1" w:evenVBand="0" w:oddHBand="0" w:evenHBand="0" w:firstRowFirstColumn="0" w:firstRowLastColumn="0" w:lastRowFirstColumn="0" w:lastRowLastColumn="0"/>
-            <w:tcW w:w="2110" w:type="dxa"/>
+            <w:tcW w:w="1980" w:type="dxa"/>
           </w:tcPr>
           <w:p>
             <w:pPr>
@@ -1587,19 +1587,31 @@
               <w:rPr>
                 <w:color w:val="auto"/>
               </w:rPr>
-              <w:t>.  Added information about how SPI bus commands are processed.  Added timing constraints on commands and command rates.  Added info</w:t>
-            </w:r>
-            <w:r>
-              <w:rPr>
-                <w:color w:val="auto"/>
-              </w:rPr>
-              <w:t>r</w:t>
-            </w:r>
-            <w:r>
-              <w:rPr>
-                <w:color w:val="auto"/>
-              </w:rPr>
-              <w:t>mation about periods of unresponsiv</w:t>
+              <w:t>.  Added information about how SPI bus commands are pr</w:t>
+            </w:r>
+            <w:r>
+              <w:rPr>
+                <w:color w:val="auto"/>
+              </w:rPr>
+              <w:t>o</w:t>
+            </w:r>
+            <w:r>
+              <w:rPr>
+                <w:color w:val="auto"/>
+              </w:rPr>
+              <w:t>cessed.  Added timing constraints on commands and command rates.  Ad</w:t>
+            </w:r>
+            <w:r>
+              <w:rPr>
+                <w:color w:val="auto"/>
+              </w:rPr>
+              <w:t>d</w:t>
+            </w:r>
+            <w:r>
+              <w:rPr>
+                <w:color w:val="auto"/>
+              </w:rPr>
+              <w:t>ed information about periods of unr</w:t>
             </w:r>
             <w:r>
               <w:rPr>
@@ -1611,7 +1623,7 @@
               <w:rPr>
                 <w:color w:val="auto"/>
               </w:rPr>
-              <w:t>ness.</w:t>
+              <w:t>sponsiveness.</w:t>
             </w:r>
           </w:p>
         </w:tc>
@@ -1645,7 +1657,7 @@
         </w:tc>
         <w:tc>
           <w:tcPr>
-            <w:tcW w:w="1440" w:type="dxa"/>
+            <w:tcW w:w="1570" w:type="dxa"/>
           </w:tcPr>
           <w:p>
             <w:pPr>
@@ -1667,7 +1679,7 @@
         <w:tc>
           <w:tcPr>
             <w:cnfStyle w:val="000010000000" w:firstRow="0" w:lastRow="0" w:firstColumn="0" w:lastColumn="0" w:oddVBand="1" w:evenVBand="0" w:oddHBand="0" w:evenHBand="0" w:firstRowFirstColumn="0" w:firstRowLastColumn="0" w:lastRowFirstColumn="0" w:lastRowLastColumn="0"/>
-            <w:tcW w:w="2110" w:type="dxa"/>
+            <w:tcW w:w="1980" w:type="dxa"/>
           </w:tcPr>
           <w:p>
             <w:pPr>
@@ -1756,6 +1768,113 @@
                 <w:color w:val="auto"/>
               </w:rPr>
               <w:t xml:space="preserve">  Added new MIB entries for the ARX and FEE voltages.</w:t>
+            </w:r>
+          </w:p>
+        </w:tc>
+      </w:tr>
+      <w:tr>
+        <w:trPr>
+          <w:trHeight w:val="1127"/>
+          <w:jc w:val="center"/>
+        </w:trPr>
+        <w:tc>
+          <w:tcPr>
+            <w:cnfStyle w:val="000010000000" w:firstRow="0" w:lastRow="0" w:firstColumn="0" w:lastColumn="0" w:oddVBand="1" w:evenVBand="0" w:oddHBand="0" w:evenHBand="0" w:firstRowFirstColumn="0" w:firstRowLastColumn="0" w:lastRowFirstColumn="0" w:lastRowLastColumn="0"/>
+            <w:tcW w:w="1420" w:type="dxa"/>
+          </w:tcPr>
+          <w:p>
+            <w:pPr>
+              <w:pStyle w:val="Body"/>
+              <w:snapToGrid w:val="0"/>
+              <w:rPr>
+                <w:color w:val="auto"/>
+              </w:rPr>
+            </w:pPr>
+            <w:r>
+              <w:rPr>
+                <w:color w:val="auto"/>
+              </w:rPr>
+              <w:t>H</w:t>
+            </w:r>
+          </w:p>
+        </w:tc>
+        <w:tc>
+          <w:tcPr>
+            <w:tcW w:w="1570" w:type="dxa"/>
+          </w:tcPr>
+          <w:p>
+            <w:pPr>
+              <w:pStyle w:val="Body"/>
+              <w:snapToGrid w:val="0"/>
+              <w:cnfStyle w:val="000000000000" w:firstRow="0" w:lastRow="0" w:firstColumn="0" w:lastColumn="0" w:oddVBand="0" w:evenVBand="0" w:oddHBand="0" w:evenHBand="0" w:firstRowFirstColumn="0" w:firstRowLastColumn="0" w:lastRowFirstColumn="0" w:lastRowLastColumn="0"/>
+              <w:rPr>
+                <w:color w:val="auto"/>
+              </w:rPr>
+            </w:pPr>
+            <w:r>
+              <w:rPr>
+                <w:color w:val="auto"/>
+              </w:rPr>
+              <w:t>2015-4-</w:t>
+            </w:r>
+            <w:r>
+              <w:rPr>
+                <w:color w:val="auto"/>
+              </w:rPr>
+              <w:t>7</w:t>
+            </w:r>
+          </w:p>
+        </w:tc>
+        <w:tc>
+          <w:tcPr>
+            <w:cnfStyle w:val="000010000000" w:firstRow="0" w:lastRow="0" w:firstColumn="0" w:lastColumn="0" w:oddVBand="1" w:evenVBand="0" w:oddHBand="0" w:evenHBand="0" w:firstRowFirstColumn="0" w:firstRowLastColumn="0" w:lastRowFirstColumn="0" w:lastRowLastColumn="0"/>
+            <w:tcW w:w="1980" w:type="dxa"/>
+          </w:tcPr>
+          <w:p>
+            <w:pPr>
+              <w:snapToGrid w:val="0"/>
+              <w:rPr>
+                <w:color w:val="auto"/>
+              </w:rPr>
+            </w:pPr>
+            <w:r>
+              <w:rPr>
+                <w:color w:val="auto"/>
+              </w:rPr>
+              <w:t>3.3.1, 4.1.2, 4.2.2.3, 4.3.3.2</w:t>
+            </w:r>
+          </w:p>
+        </w:tc>
+        <w:tc>
+          <w:tcPr>
+            <w:tcW w:w="4430" w:type="dxa"/>
+          </w:tcPr>
+          <w:p>
+            <w:pPr>
+              <w:pStyle w:val="Body"/>
+              <w:snapToGrid w:val="0"/>
+              <w:cnfStyle w:val="000000000000" w:firstRow="0" w:lastRow="0" w:firstColumn="0" w:lastColumn="0" w:oddVBand="0" w:evenVBand="0" w:oddHBand="0" w:evenHBand="0" w:firstRowFirstColumn="0" w:firstRowLastColumn="0" w:lastRowFirstColumn="0" w:lastRowLastColumn="0"/>
+              <w:rPr>
+                <w:color w:val="auto"/>
+              </w:rPr>
+            </w:pPr>
+            <w:r>
+              <w:rPr>
+                <w:color w:val="auto"/>
+              </w:rPr>
+              <w:t>Updates to reflect the new 3 MHz cutoff filters that come with revision F boards.  Updated the list of connectors to reflect QMA being used at LWA-SV</w:t>
+            </w:r>
+            <w:r>
+              <w:rPr>
+                <w:color w:val="auto"/>
+              </w:rPr>
+              <w:t xml:space="preserve"> and the </w:t>
+            </w:r>
+            <w:r>
+              <w:rPr>
+                <w:color w:val="auto"/>
+              </w:rPr>
+              <w:t>signal injection for the calibration of ADP.</w:t>
             </w:r>
           </w:p>
         </w:tc>
@@ -1923,8 +2042,6 @@
             </w:rPr>
             <w:fldChar w:fldCharType="separate"/>
           </w:r>
-          <w:bookmarkStart w:id="0" w:name="_GoBack"/>
-          <w:bookmarkEnd w:id="0"/>
           <w:r>
             <w:rPr>
               <w:noProof/>
@@ -4190,7 +4307,7 @@
             <w:rPr>
               <w:noProof/>
             </w:rPr>
-            <w:t>18</w:t>
+            <w:t>19</w:t>
           </w:r>
           <w:r>
             <w:rPr>
@@ -4254,7 +4371,7 @@
             <w:rPr>
               <w:noProof/>
             </w:rPr>
-            <w:t>18</w:t>
+            <w:t>19</w:t>
           </w:r>
           <w:r>
             <w:rPr>
@@ -4318,7 +4435,7 @@
             <w:rPr>
               <w:noProof/>
             </w:rPr>
-            <w:t>19</w:t>
+            <w:t>20</w:t>
           </w:r>
           <w:r>
             <w:rPr>
@@ -4405,7 +4522,7 @@
             <w:rPr>
               <w:noProof/>
             </w:rPr>
-            <w:t>19</w:t>
+            <w:t>20</w:t>
           </w:r>
           <w:r>
             <w:rPr>
@@ -4492,7 +4609,7 @@
             <w:rPr>
               <w:noProof/>
             </w:rPr>
-            <w:t>19</w:t>
+            <w:t>20</w:t>
           </w:r>
           <w:r>
             <w:rPr>
@@ -4932,7 +5049,7 @@
         <w:rPr>
           <w:noProof/>
         </w:rPr>
-        <w:t>10</w:t>
+        <w:t>11</w:t>
       </w:r>
       <w:r>
         <w:rPr>
@@ -4995,7 +5112,7 @@
         <w:rPr>
           <w:noProof/>
         </w:rPr>
-        <w:t>11</w:t>
+        <w:t>12</w:t>
       </w:r>
       <w:r>
         <w:rPr>
@@ -5058,7 +5175,7 @@
         <w:rPr>
           <w:noProof/>
         </w:rPr>
-        <w:t>12</w:t>
+        <w:t>13</w:t>
       </w:r>
       <w:r>
         <w:rPr>
@@ -5120,7 +5237,7 @@
         <w:rPr>
           <w:noProof/>
         </w:rPr>
-        <w:t>18</w:t>
+        <w:t>20</w:t>
       </w:r>
       <w:r>
         <w:rPr>
@@ -5182,7 +5299,7 @@
         <w:rPr>
           <w:noProof/>
         </w:rPr>
-        <w:t>18</w:t>
+        <w:t>20</w:t>
       </w:r>
       <w:r>
         <w:rPr>
@@ -5333,8 +5450,8 @@
           <w:color w:val="auto"/>
         </w:rPr>
       </w:pPr>
-      <w:bookmarkStart w:id="1" w:name="_Toc184786309"/>
-      <w:bookmarkStart w:id="2" w:name="_Toc213334162"/>
+      <w:bookmarkStart w:id="0" w:name="_Toc184786309"/>
+      <w:bookmarkStart w:id="1" w:name="_Toc213334162"/>
       <w:r>
         <w:rPr>
           <w:color w:val="auto"/>
@@ -5349,8 +5466,8 @@
         <w:tab/>
         <w:t>DESCRIPTION</w:t>
       </w:r>
+      <w:bookmarkEnd w:id="0"/>
       <w:bookmarkEnd w:id="1"/>
-      <w:bookmarkEnd w:id="2"/>
     </w:p>
     <w:p>
       <w:pPr>
@@ -5359,8 +5476,8 @@
           <w:color w:val="auto"/>
         </w:rPr>
       </w:pPr>
-      <w:bookmarkStart w:id="3" w:name="_Toc184786310"/>
-      <w:bookmarkStart w:id="4" w:name="_Toc213334163"/>
+      <w:bookmarkStart w:id="2" w:name="_Toc184786310"/>
+      <w:bookmarkStart w:id="3" w:name="_Toc213334163"/>
       <w:r>
         <w:rPr>
           <w:color w:val="auto"/>
@@ -5374,8 +5491,8 @@
         <w:tab/>
         <w:t>Purpose</w:t>
       </w:r>
+      <w:bookmarkEnd w:id="2"/>
       <w:bookmarkEnd w:id="3"/>
-      <w:bookmarkEnd w:id="4"/>
     </w:p>
     <w:p>
       <w:pPr>
@@ -5423,8 +5540,8 @@
           <w:color w:val="auto"/>
         </w:rPr>
       </w:pPr>
-      <w:bookmarkStart w:id="5" w:name="_Toc184786311"/>
-      <w:bookmarkStart w:id="6" w:name="_Toc213334164"/>
+      <w:bookmarkStart w:id="4" w:name="_Toc184786311"/>
+      <w:bookmarkStart w:id="5" w:name="_Toc213334164"/>
       <w:r>
         <w:rPr>
           <w:color w:val="auto"/>
@@ -5438,8 +5555,8 @@
         <w:tab/>
         <w:t>Scope</w:t>
       </w:r>
+      <w:bookmarkEnd w:id="4"/>
       <w:bookmarkEnd w:id="5"/>
-      <w:bookmarkEnd w:id="6"/>
     </w:p>
     <w:p>
       <w:pPr>
@@ -5463,8 +5580,8 @@
           <w:color w:val="auto"/>
         </w:rPr>
       </w:pPr>
-      <w:bookmarkStart w:id="7" w:name="_Toc184786312"/>
-      <w:bookmarkStart w:id="8" w:name="_Toc213334165"/>
+      <w:bookmarkStart w:id="6" w:name="_Toc184786312"/>
+      <w:bookmarkStart w:id="7" w:name="_Toc213334165"/>
       <w:r>
         <w:rPr>
           <w:color w:val="auto"/>
@@ -5478,8 +5595,8 @@
         <w:tab/>
         <w:t>Related Documents and Drawings</w:t>
       </w:r>
+      <w:bookmarkEnd w:id="6"/>
       <w:bookmarkEnd w:id="7"/>
-      <w:bookmarkEnd w:id="8"/>
     </w:p>
     <w:p>
       <w:pPr>
@@ -5575,8 +5692,8 @@
           <w:color w:val="auto"/>
         </w:rPr>
       </w:pPr>
-      <w:bookmarkStart w:id="9" w:name="_Toc184786313"/>
-      <w:bookmarkStart w:id="10" w:name="_Toc213334166"/>
+      <w:bookmarkStart w:id="8" w:name="_Toc184786313"/>
+      <w:bookmarkStart w:id="9" w:name="_Toc213334166"/>
       <w:r>
         <w:rPr>
           <w:color w:val="auto"/>
@@ -5590,8 +5707,8 @@
         <w:tab/>
         <w:t>Applicable Documents and Drawings</w:t>
       </w:r>
+      <w:bookmarkEnd w:id="8"/>
       <w:bookmarkEnd w:id="9"/>
-      <w:bookmarkEnd w:id="10"/>
     </w:p>
     <w:p>
       <w:pPr>
@@ -5687,8 +5804,8 @@
           <w:color w:val="auto"/>
         </w:rPr>
       </w:pPr>
-      <w:bookmarkStart w:id="11" w:name="_Toc184786314"/>
-      <w:bookmarkStart w:id="12" w:name="_Toc213334167"/>
+      <w:bookmarkStart w:id="10" w:name="_Toc184786314"/>
+      <w:bookmarkStart w:id="11" w:name="_Toc213334167"/>
       <w:r>
         <w:rPr>
           <w:color w:val="auto"/>
@@ -5702,8 +5819,8 @@
         <w:tab/>
         <w:t>Order of precedence</w:t>
       </w:r>
+      <w:bookmarkEnd w:id="10"/>
       <w:bookmarkEnd w:id="11"/>
-      <w:bookmarkEnd w:id="12"/>
     </w:p>
     <w:p>
       <w:pPr>
@@ -5748,8 +5865,8 @@
           <w:color w:val="auto"/>
         </w:rPr>
       </w:pPr>
-      <w:bookmarkStart w:id="13" w:name="_Toc184786315"/>
-      <w:bookmarkStart w:id="14" w:name="_Toc213334168"/>
+      <w:bookmarkStart w:id="12" w:name="_Toc184786315"/>
+      <w:bookmarkStart w:id="13" w:name="_Toc213334168"/>
       <w:r>
         <w:rPr>
           <w:color w:val="auto"/>
@@ -5763,8 +5880,8 @@
         <w:tab/>
         <w:t>ABBREVIATIONS AND ACRONYMS</w:t>
       </w:r>
+      <w:bookmarkEnd w:id="12"/>
       <w:bookmarkEnd w:id="13"/>
-      <w:bookmarkEnd w:id="14"/>
     </w:p>
     <w:p>
       <w:pPr>
@@ -5788,8 +5905,8 @@
           <w:color w:val="auto"/>
         </w:rPr>
       </w:pPr>
-      <w:bookmarkStart w:id="15" w:name="_Toc184786316"/>
-      <w:bookmarkStart w:id="16" w:name="_Toc213334169"/>
+      <w:bookmarkStart w:id="14" w:name="_Toc184786316"/>
+      <w:bookmarkStart w:id="15" w:name="_Toc213334169"/>
       <w:r>
         <w:rPr>
           <w:color w:val="auto"/>
@@ -5803,8 +5920,8 @@
         <w:tab/>
         <w:t>Glossary</w:t>
       </w:r>
+      <w:bookmarkEnd w:id="14"/>
       <w:bookmarkEnd w:id="15"/>
-      <w:bookmarkEnd w:id="16"/>
     </w:p>
     <w:p>
       <w:pPr>
@@ -5837,8 +5954,8 @@
           <w:color w:val="auto"/>
         </w:rPr>
       </w:pPr>
-      <w:bookmarkStart w:id="17" w:name="_Toc184786317"/>
-      <w:bookmarkStart w:id="18" w:name="_Toc213334170"/>
+      <w:bookmarkStart w:id="16" w:name="_Toc184786317"/>
+      <w:bookmarkStart w:id="17" w:name="_Toc213334170"/>
       <w:r>
         <w:rPr>
           <w:color w:val="auto"/>
@@ -5853,8 +5970,8 @@
         <w:tab/>
         <w:t>PHYSICAL SYSTEM INTERFACES</w:t>
       </w:r>
+      <w:bookmarkEnd w:id="16"/>
       <w:bookmarkEnd w:id="17"/>
-      <w:bookmarkEnd w:id="18"/>
     </w:p>
     <w:p>
       <w:pPr>
@@ -5863,8 +5980,8 @@
           <w:color w:val="auto"/>
         </w:rPr>
       </w:pPr>
-      <w:bookmarkStart w:id="19" w:name="_Toc184786318"/>
-      <w:bookmarkStart w:id="20" w:name="_Toc213334171"/>
+      <w:bookmarkStart w:id="18" w:name="_Toc184786318"/>
+      <w:bookmarkStart w:id="19" w:name="_Toc213334171"/>
       <w:r>
         <w:rPr>
           <w:color w:val="auto"/>
@@ -5878,8 +5995,8 @@
         <w:tab/>
         <w:t>Mechanical Interface</w:t>
       </w:r>
+      <w:bookmarkEnd w:id="18"/>
       <w:bookmarkEnd w:id="19"/>
-      <w:bookmarkEnd w:id="20"/>
     </w:p>
     <w:p>
       <w:pPr>
@@ -5903,8 +6020,8 @@
           <w:color w:val="auto"/>
         </w:rPr>
       </w:pPr>
-      <w:bookmarkStart w:id="21" w:name="_Toc184786319"/>
-      <w:bookmarkStart w:id="22" w:name="_Toc213334172"/>
+      <w:bookmarkStart w:id="20" w:name="_Toc184786319"/>
+      <w:bookmarkStart w:id="21" w:name="_Toc213334172"/>
       <w:r>
         <w:rPr>
           <w:color w:val="auto"/>
@@ -5918,8 +6035,8 @@
         <w:tab/>
         <w:t>Electrical Power Interface</w:t>
       </w:r>
+      <w:bookmarkEnd w:id="20"/>
       <w:bookmarkEnd w:id="21"/>
-      <w:bookmarkEnd w:id="22"/>
     </w:p>
     <w:p>
       <w:pPr>
@@ -5982,8 +6099,8 @@
           <w:color w:val="auto"/>
         </w:rPr>
       </w:pPr>
-      <w:bookmarkStart w:id="23" w:name="_Toc184786320"/>
-      <w:bookmarkStart w:id="24" w:name="_Toc213334173"/>
+      <w:bookmarkStart w:id="22" w:name="_Toc184786320"/>
+      <w:bookmarkStart w:id="23" w:name="_Toc213334173"/>
       <w:r>
         <w:rPr>
           <w:color w:val="auto"/>
@@ -5997,8 +6114,8 @@
         <w:tab/>
         <w:t>Electronic Interface</w:t>
       </w:r>
+      <w:bookmarkEnd w:id="22"/>
       <w:bookmarkEnd w:id="23"/>
-      <w:bookmarkEnd w:id="24"/>
     </w:p>
     <w:p>
       <w:pPr>
@@ -6007,8 +6124,8 @@
           <w:color w:val="auto"/>
         </w:rPr>
       </w:pPr>
-      <w:bookmarkStart w:id="25" w:name="_Toc184786321"/>
-      <w:bookmarkStart w:id="26" w:name="_Toc213334174"/>
+      <w:bookmarkStart w:id="24" w:name="_Toc184786321"/>
+      <w:bookmarkStart w:id="25" w:name="_Toc213334174"/>
       <w:r>
         <w:rPr>
           <w:color w:val="auto"/>
@@ -6022,8 +6139,8 @@
         <w:tab/>
         <w:t>List of Connectors</w:t>
       </w:r>
+      <w:bookmarkEnd w:id="24"/>
       <w:bookmarkEnd w:id="25"/>
-      <w:bookmarkEnd w:id="26"/>
     </w:p>
     <w:p>
       <w:pPr>
@@ -6034,8 +6151,8 @@
           <w:color w:val="auto"/>
         </w:rPr>
       </w:pPr>
-      <w:bookmarkStart w:id="27" w:name="_Toc184789043"/>
-      <w:bookmarkStart w:id="28" w:name="_Toc209713303"/>
+      <w:bookmarkStart w:id="26" w:name="_Toc184789043"/>
+      <w:bookmarkStart w:id="27" w:name="_Toc209713303"/>
       <w:r>
         <w:rPr>
           <w:color w:val="auto"/>
@@ -6079,8 +6196,8 @@
         </w:rPr>
         <w:t>: List of Connectors</w:t>
       </w:r>
+      <w:bookmarkEnd w:id="26"/>
       <w:bookmarkEnd w:id="27"/>
-      <w:bookmarkEnd w:id="28"/>
     </w:p>
     <w:tbl>
       <w:tblPr>
@@ -6338,6 +6455,31 @@
               </w:rPr>
               <w:t>SMA</w:t>
             </w:r>
+            <w:r>
+              <w:rPr>
+                <w:color w:val="auto"/>
+                <w:szCs w:val="24"/>
+              </w:rPr>
+              <w:t xml:space="preserve"> (LWA-1)</w:t>
+            </w:r>
+          </w:p>
+          <w:p>
+            <w:pPr>
+              <w:pStyle w:val="Body"/>
+              <w:snapToGrid w:val="0"/>
+              <w:cnfStyle w:val="000000100000" w:firstRow="0" w:lastRow="0" w:firstColumn="0" w:lastColumn="0" w:oddVBand="0" w:evenVBand="0" w:oddHBand="1" w:evenHBand="0" w:firstRowFirstColumn="0" w:firstRowLastColumn="0" w:lastRowFirstColumn="0" w:lastRowLastColumn="0"/>
+              <w:rPr>
+                <w:color w:val="auto"/>
+                <w:szCs w:val="24"/>
+              </w:rPr>
+            </w:pPr>
+            <w:r>
+              <w:rPr>
+                <w:color w:val="auto"/>
+                <w:szCs w:val="24"/>
+              </w:rPr>
+              <w:t>QMA (LWA-SV +)</w:t>
+            </w:r>
           </w:p>
         </w:tc>
       </w:tr>
@@ -6414,7 +6556,7 @@
                 <w:color w:val="auto"/>
                 <w:szCs w:val="24"/>
               </w:rPr>
-              <w:t>1</w:t>
+              <w:t>2</w:t>
             </w:r>
           </w:p>
         </w:tc>
@@ -6471,6 +6613,13 @@
               </w:rPr>
               <w:t>DP</w:t>
             </w:r>
+            <w:r>
+              <w:rPr>
+                <w:color w:val="auto"/>
+                <w:szCs w:val="24"/>
+              </w:rPr>
+              <w:t>/ADP</w:t>
+            </w:r>
           </w:p>
         </w:tc>
         <w:tc>
@@ -6590,6 +6739,143 @@
           </w:p>
         </w:tc>
       </w:tr>
+      <w:tr>
+        <w:trPr>
+          <w:trHeight w:val="1680"/>
+          <w:jc w:val="center"/>
+        </w:trPr>
+        <w:tc>
+          <w:tcPr>
+            <w:cnfStyle w:val="000010000000" w:firstRow="0" w:lastRow="0" w:firstColumn="0" w:lastColumn="0" w:oddVBand="1" w:evenVBand="0" w:oddHBand="0" w:evenHBand="0" w:firstRowFirstColumn="0" w:firstRowLastColumn="0" w:lastRowFirstColumn="0" w:lastRowLastColumn="0"/>
+            <w:tcW w:w="1670" w:type="dxa"/>
+            <w:vAlign w:val="center"/>
+          </w:tcPr>
+          <w:p>
+            <w:pPr>
+              <w:pStyle w:val="Body"/>
+              <w:snapToGrid w:val="0"/>
+              <w:rPr>
+                <w:color w:val="auto"/>
+                <w:szCs w:val="24"/>
+              </w:rPr>
+            </w:pPr>
+            <w:r>
+              <w:rPr>
+                <w:color w:val="auto"/>
+                <w:szCs w:val="24"/>
+              </w:rPr>
+              <w:t>ADP</w:t>
+            </w:r>
+          </w:p>
+        </w:tc>
+        <w:tc>
+          <w:tcPr>
+            <w:tcW w:w="2417" w:type="dxa"/>
+            <w:vAlign w:val="center"/>
+          </w:tcPr>
+          <w:p>
+            <w:pPr>
+              <w:pStyle w:val="Body"/>
+              <w:snapToGrid w:val="0"/>
+              <w:cnfStyle w:val="000000000000" w:firstRow="0" w:lastRow="0" w:firstColumn="0" w:lastColumn="0" w:oddVBand="0" w:evenVBand="0" w:oddHBand="0" w:evenHBand="0" w:firstRowFirstColumn="0" w:firstRowLastColumn="0" w:lastRowFirstColumn="0" w:lastRowLastColumn="0"/>
+              <w:rPr>
+                <w:color w:val="auto"/>
+                <w:szCs w:val="24"/>
+              </w:rPr>
+            </w:pPr>
+            <w:r>
+              <w:rPr>
+                <w:color w:val="auto"/>
+                <w:szCs w:val="24"/>
+              </w:rPr>
+              <w:t>S</w:t>
+            </w:r>
+            <w:r>
+              <w:rPr>
+                <w:color w:val="auto"/>
+                <w:szCs w:val="24"/>
+              </w:rPr>
+              <w:t>ignal for ADP cal</w:t>
+            </w:r>
+            <w:r>
+              <w:rPr>
+                <w:color w:val="auto"/>
+                <w:szCs w:val="24"/>
+              </w:rPr>
+              <w:t>i</w:t>
+            </w:r>
+            <w:r>
+              <w:rPr>
+                <w:color w:val="auto"/>
+                <w:szCs w:val="24"/>
+              </w:rPr>
+              <w:t>bration purpo</w:t>
+            </w:r>
+            <w:r>
+              <w:rPr>
+                <w:color w:val="auto"/>
+                <w:szCs w:val="24"/>
+              </w:rPr>
+              <w:t>s</w:t>
+            </w:r>
+            <w:r>
+              <w:rPr>
+                <w:color w:val="auto"/>
+                <w:szCs w:val="24"/>
+              </w:rPr>
+              <w:t>es.</w:t>
+            </w:r>
+          </w:p>
+        </w:tc>
+        <w:tc>
+          <w:tcPr>
+            <w:cnfStyle w:val="000010000000" w:firstRow="0" w:lastRow="0" w:firstColumn="0" w:lastColumn="0" w:oddVBand="1" w:evenVBand="0" w:oddHBand="0" w:evenHBand="0" w:firstRowFirstColumn="0" w:firstRowLastColumn="0" w:lastRowFirstColumn="0" w:lastRowLastColumn="0"/>
+            <w:tcW w:w="2637" w:type="dxa"/>
+            <w:vAlign w:val="center"/>
+          </w:tcPr>
+          <w:p>
+            <w:pPr>
+              <w:pStyle w:val="Body"/>
+              <w:snapToGrid w:val="0"/>
+              <w:rPr>
+                <w:color w:val="auto"/>
+                <w:szCs w:val="24"/>
+              </w:rPr>
+            </w:pPr>
+            <w:r>
+              <w:rPr>
+                <w:color w:val="auto"/>
+                <w:szCs w:val="24"/>
+              </w:rPr>
+              <w:t>1</w:t>
+            </w:r>
+          </w:p>
+        </w:tc>
+        <w:tc>
+          <w:tcPr>
+            <w:tcW w:w="2676" w:type="dxa"/>
+            <w:vAlign w:val="center"/>
+          </w:tcPr>
+          <w:p>
+            <w:pPr>
+              <w:pStyle w:val="Body"/>
+              <w:snapToGrid w:val="0"/>
+              <w:cnfStyle w:val="000000000000" w:firstRow="0" w:lastRow="0" w:firstColumn="0" w:lastColumn="0" w:oddVBand="0" w:evenVBand="0" w:oddHBand="0" w:evenHBand="0" w:firstRowFirstColumn="0" w:firstRowLastColumn="0" w:lastRowFirstColumn="0" w:lastRowLastColumn="0"/>
+              <w:rPr>
+                <w:color w:val="auto"/>
+                <w:szCs w:val="24"/>
+              </w:rPr>
+            </w:pPr>
+            <w:r>
+              <w:rPr>
+                <w:color w:val="auto"/>
+                <w:szCs w:val="24"/>
+              </w:rPr>
+              <w:t>SMA</w:t>
+            </w:r>
+          </w:p>
+        </w:tc>
+      </w:tr>
     </w:tbl>
     <w:p>
       <w:pPr>
@@ -6617,8 +6903,8 @@
           <w:color w:val="auto"/>
         </w:rPr>
       </w:pPr>
-      <w:bookmarkStart w:id="29" w:name="_Toc184786322"/>
-      <w:bookmarkStart w:id="30" w:name="_Toc213334175"/>
+      <w:bookmarkStart w:id="28" w:name="_Toc184786322"/>
+      <w:bookmarkStart w:id="29" w:name="_Toc213334175"/>
       <w:r>
         <w:rPr>
           <w:color w:val="auto"/>
@@ -6632,8 +6918,8 @@
         <w:tab/>
         <w:t>MONITOR/CONTROL INTERFACE</w:t>
       </w:r>
+      <w:bookmarkEnd w:id="28"/>
       <w:bookmarkEnd w:id="29"/>
-      <w:bookmarkEnd w:id="30"/>
     </w:p>
     <w:p>
       <w:pPr>
@@ -6642,8 +6928,8 @@
           <w:color w:val="auto"/>
         </w:rPr>
       </w:pPr>
-      <w:bookmarkStart w:id="31" w:name="_Toc184786323"/>
-      <w:bookmarkStart w:id="32" w:name="_Toc213334176"/>
+      <w:bookmarkStart w:id="30" w:name="_Toc184786323"/>
+      <w:bookmarkStart w:id="31" w:name="_Toc213334176"/>
       <w:r>
         <w:rPr>
           <w:color w:val="auto"/>
@@ -6657,8 +6943,8 @@
         <w:tab/>
         <w:t>Overview</w:t>
       </w:r>
+      <w:bookmarkEnd w:id="30"/>
       <w:bookmarkEnd w:id="31"/>
-      <w:bookmarkEnd w:id="32"/>
     </w:p>
     <w:p>
       <w:pPr>
@@ -6682,12 +6968,13 @@
           <w:color w:val="auto"/>
         </w:rPr>
       </w:pPr>
-      <w:bookmarkStart w:id="33" w:name="_Toc184786324"/>
-      <w:bookmarkStart w:id="34" w:name="_Toc213334177"/>
-      <w:r>
-        <w:rPr>
-          <w:color w:val="auto"/>
-        </w:rPr>
+      <w:bookmarkStart w:id="32" w:name="_Toc184786324"/>
+      <w:bookmarkStart w:id="33" w:name="_Toc213334177"/>
+      <w:r>
+        <w:rPr>
+          <w:color w:val="auto"/>
+        </w:rPr>
+        <w:lastRenderedPageBreak/>
         <w:t>4.1.1</w:t>
       </w:r>
       <w:r>
@@ -6697,8 +6984,8 @@
         <w:tab/>
         <w:t>MCS Interface</w:t>
       </w:r>
+      <w:bookmarkEnd w:id="32"/>
       <w:bookmarkEnd w:id="33"/>
-      <w:bookmarkEnd w:id="34"/>
     </w:p>
     <w:p>
       <w:pPr>
@@ -6755,13 +7042,12 @@
           <w:color w:val="auto"/>
         </w:rPr>
       </w:pPr>
-      <w:bookmarkStart w:id="35" w:name="_Toc184786326"/>
-      <w:bookmarkStart w:id="36" w:name="_Toc213334178"/>
-      <w:r>
-        <w:rPr>
-          <w:color w:val="auto"/>
-        </w:rPr>
-        <w:lastRenderedPageBreak/>
+      <w:bookmarkStart w:id="34" w:name="_Toc184786326"/>
+      <w:bookmarkStart w:id="35" w:name="_Toc213334178"/>
+      <w:r>
+        <w:rPr>
+          <w:color w:val="auto"/>
+        </w:rPr>
         <w:t>4.1.2</w:t>
       </w:r>
       <w:r>
@@ -6771,8 +7057,8 @@
         <w:tab/>
         <w:t>Filter Configuration</w:t>
       </w:r>
+      <w:bookmarkEnd w:id="34"/>
       <w:bookmarkEnd w:id="35"/>
-      <w:bookmarkEnd w:id="36"/>
     </w:p>
     <w:p>
       <w:pPr>
@@ -6786,7 +7072,19 @@
         <w:rPr>
           <w:color w:val="auto"/>
         </w:rPr>
-        <w:t>Each pair of 260 receiver channels can select between one of four filter configurations:</w:t>
+        <w:t>Each pair of 260 receiver channel</w:t>
+      </w:r>
+      <w:r>
+        <w:rPr>
+          <w:color w:val="auto"/>
+        </w:rPr>
+        <w:t>s can select between one of six</w:t>
+      </w:r>
+      <w:r>
+        <w:rPr>
+          <w:color w:val="auto"/>
+        </w:rPr>
+        <w:t xml:space="preserve"> filter configurations:</w:t>
       </w:r>
     </w:p>
     <w:p>
@@ -6835,7 +7133,7 @@
         <w:rPr>
           <w:color w:val="auto"/>
         </w:rPr>
-        <w:t>Reduced Bandwidth, 28 MHz to 54 MHz;</w:t>
+        <w:t>Full Bandwidth, 3 MHz to 80 MHz;</w:t>
       </w:r>
     </w:p>
     <w:p>
@@ -6855,35 +7153,7 @@
         <w:rPr>
           <w:color w:val="auto"/>
         </w:rPr>
-        <w:t xml:space="preserve">Split Bandwidth, 10 MHz to 80 MHz, with additional attenuation control over the low frequency portion of the </w:t>
-      </w:r>
-      <w:proofErr w:type="spellStart"/>
-      <w:r>
-        <w:rPr>
-          <w:color w:val="auto"/>
-        </w:rPr>
-        <w:t>passband</w:t>
-      </w:r>
-      <w:proofErr w:type="spellEnd"/>
-      <w:r>
-        <w:rPr>
-          <w:color w:val="auto"/>
-        </w:rPr>
-        <w:t xml:space="preserve"> (</w:t>
-      </w:r>
-      <w:proofErr w:type="spellStart"/>
-      <w:r>
-        <w:rPr>
-          <w:color w:val="auto"/>
-        </w:rPr>
-        <w:t>diplexed</w:t>
-      </w:r>
-      <w:proofErr w:type="spellEnd"/>
-      <w:r>
-        <w:rPr>
-          <w:color w:val="auto"/>
-        </w:rPr>
-        <w:t xml:space="preserve"> at 41 MHz); and</w:t>
+        <w:t>Reduced Bandwidth, 28 MHz to 54 MHz;</w:t>
       </w:r>
     </w:p>
     <w:p>
@@ -6903,6 +7173,114 @@
         <w:rPr>
           <w:color w:val="auto"/>
         </w:rPr>
+        <w:t xml:space="preserve">Split Bandwidth, 10 MHz to 80 MHz, with additional attenuation control over the low frequency portion of the </w:t>
+      </w:r>
+      <w:proofErr w:type="spellStart"/>
+      <w:r>
+        <w:rPr>
+          <w:color w:val="auto"/>
+        </w:rPr>
+        <w:t>pa</w:t>
+      </w:r>
+      <w:r>
+        <w:rPr>
+          <w:color w:val="auto"/>
+        </w:rPr>
+        <w:t>ssband</w:t>
+      </w:r>
+      <w:proofErr w:type="spellEnd"/>
+      <w:r>
+        <w:rPr>
+          <w:color w:val="auto"/>
+        </w:rPr>
+        <w:t xml:space="preserve"> (</w:t>
+      </w:r>
+      <w:proofErr w:type="spellStart"/>
+      <w:r>
+        <w:rPr>
+          <w:color w:val="auto"/>
+        </w:rPr>
+        <w:t>diplexed</w:t>
+      </w:r>
+      <w:proofErr w:type="spellEnd"/>
+      <w:r>
+        <w:rPr>
+          <w:color w:val="auto"/>
+        </w:rPr>
+        <w:t xml:space="preserve"> at 41 MHz);</w:t>
+      </w:r>
+    </w:p>
+    <w:p>
+      <w:pPr>
+        <w:pStyle w:val="Body"/>
+        <w:numPr>
+          <w:ilvl w:val="0"/>
+          <w:numId w:val="3"/>
+        </w:numPr>
+        <w:ind w:left="720" w:hanging="360"/>
+        <w:jc w:val="both"/>
+        <w:rPr>
+          <w:color w:val="auto"/>
+        </w:rPr>
+      </w:pPr>
+      <w:r>
+        <w:rPr>
+          <w:color w:val="auto"/>
+        </w:rPr>
+        <w:t>Split Bandwidth, 3</w:t>
+      </w:r>
+      <w:r>
+        <w:rPr>
+          <w:color w:val="auto"/>
+        </w:rPr>
+        <w:t xml:space="preserve"> MHz to 80 MHz, with additional attenuation control over the low frequency portion of the </w:t>
+      </w:r>
+      <w:proofErr w:type="spellStart"/>
+      <w:r>
+        <w:rPr>
+          <w:color w:val="auto"/>
+        </w:rPr>
+        <w:t>passband</w:t>
+      </w:r>
+      <w:proofErr w:type="spellEnd"/>
+      <w:r>
+        <w:rPr>
+          <w:color w:val="auto"/>
+        </w:rPr>
+        <w:t xml:space="preserve"> (</w:t>
+      </w:r>
+      <w:proofErr w:type="spellStart"/>
+      <w:r>
+        <w:rPr>
+          <w:color w:val="auto"/>
+        </w:rPr>
+        <w:t>diplexed</w:t>
+      </w:r>
+      <w:proofErr w:type="spellEnd"/>
+      <w:r>
+        <w:rPr>
+          <w:color w:val="auto"/>
+        </w:rPr>
+        <w:t xml:space="preserve"> at 41 MHz); and</w:t>
+      </w:r>
+    </w:p>
+    <w:p>
+      <w:pPr>
+        <w:pStyle w:val="Body"/>
+        <w:numPr>
+          <w:ilvl w:val="0"/>
+          <w:numId w:val="3"/>
+        </w:numPr>
+        <w:ind w:left="720" w:hanging="360"/>
+        <w:jc w:val="both"/>
+        <w:rPr>
+          <w:color w:val="auto"/>
+        </w:rPr>
+      </w:pPr>
+      <w:r>
+        <w:rPr>
+          <w:color w:val="auto"/>
+        </w:rPr>
         <w:t>Signal path off.</w:t>
       </w:r>
     </w:p>
@@ -6927,7 +7305,13 @@
         <w:rPr>
           <w:color w:val="auto"/>
         </w:rPr>
-        <w:t>In the above, the listed bandwidths are to the 3 dB level.</w:t>
+        <w:t>In the above, the listed bandwidths are to the 3 dB level</w:t>
+      </w:r>
+      <w:r>
+        <w:rPr>
+          <w:color w:val="auto"/>
+        </w:rPr>
+        <w:t>.</w:t>
       </w:r>
     </w:p>
     <w:p>
@@ -6941,13 +7325,69 @@
     </w:p>
     <w:p>
       <w:pPr>
+        <w:pStyle w:val="Body"/>
+        <w:jc w:val="both"/>
+        <w:rPr>
+          <w:color w:val="auto"/>
+        </w:rPr>
+      </w:pPr>
+      <w:r>
+        <w:rPr>
+          <w:color w:val="auto"/>
+        </w:rPr>
+        <w:t>NOTE:   T</w:t>
+      </w:r>
+      <w:r>
+        <w:rPr>
+          <w:color w:val="auto"/>
+        </w:rPr>
+        <w:t xml:space="preserve">he two filters with the 3 MHz lower </w:t>
+      </w:r>
+      <w:proofErr w:type="gramStart"/>
+      <w:r>
+        <w:rPr>
+          <w:color w:val="auto"/>
+        </w:rPr>
+        <w:t>cutoff</w:t>
+      </w:r>
+      <w:proofErr w:type="gramEnd"/>
+      <w:r>
+        <w:rPr>
+          <w:color w:val="auto"/>
+        </w:rPr>
+        <w:t xml:space="preserve"> are only supported on ASP installs</w:t>
+      </w:r>
+      <w:r>
+        <w:rPr>
+          <w:color w:val="auto"/>
+        </w:rPr>
+        <w:t xml:space="preserve"> with revision F boards or later.</w:t>
+      </w:r>
+      <w:r>
+        <w:rPr>
+          <w:color w:val="auto"/>
+        </w:rPr>
+        <w:t xml:space="preserve">  For ASP installs with earlier board revisions the filters with a 3 MHz cutoff are not implemented and have a 10 MHz cutoff.</w:t>
+      </w:r>
+    </w:p>
+    <w:p>
+      <w:pPr>
+        <w:pStyle w:val="Body"/>
+        <w:jc w:val="both"/>
+        <w:rPr>
+          <w:color w:val="auto"/>
+        </w:rPr>
+      </w:pPr>
+    </w:p>
+    <w:p>
+      <w:pPr>
         <w:pStyle w:val="Heading3"/>
         <w:rPr>
           <w:color w:val="auto"/>
         </w:rPr>
       </w:pPr>
-      <w:bookmarkStart w:id="37" w:name="_Toc184786327"/>
-      <w:bookmarkStart w:id="38" w:name="_Toc213334179"/>
+      <w:bookmarkStart w:id="36" w:name="_Toc184786327"/>
+      <w:bookmarkStart w:id="37" w:name="_Toc213334179"/>
       <w:r>
         <w:rPr>
           <w:color w:val="auto"/>
@@ -6961,8 +7401,8 @@
         <w:tab/>
         <w:t>Gain Control</w:t>
       </w:r>
+      <w:bookmarkEnd w:id="36"/>
       <w:bookmarkEnd w:id="37"/>
-      <w:bookmarkEnd w:id="38"/>
     </w:p>
     <w:p>
       <w:pPr>
@@ -7009,8 +7449,8 @@
           <w:color w:val="auto"/>
         </w:rPr>
       </w:pPr>
-      <w:bookmarkStart w:id="39" w:name="_Toc184786328"/>
-      <w:bookmarkStart w:id="40" w:name="_Toc213334180"/>
+      <w:bookmarkStart w:id="38" w:name="_Toc184786328"/>
+      <w:bookmarkStart w:id="39" w:name="_Toc213334180"/>
       <w:r>
         <w:rPr>
           <w:color w:val="auto"/>
@@ -7024,8 +7464,8 @@
         <w:tab/>
         <w:t>FEE Power</w:t>
       </w:r>
+      <w:bookmarkEnd w:id="38"/>
       <w:bookmarkEnd w:id="39"/>
-      <w:bookmarkEnd w:id="40"/>
     </w:p>
     <w:p>
       <w:pPr>
@@ -7072,8 +7512,8 @@
           <w:color w:val="auto"/>
         </w:rPr>
       </w:pPr>
-      <w:bookmarkStart w:id="41" w:name="_Toc184786329"/>
-      <w:bookmarkStart w:id="42" w:name="_Toc213334181"/>
+      <w:bookmarkStart w:id="40" w:name="_Toc184786329"/>
+      <w:bookmarkStart w:id="41" w:name="_Toc213334181"/>
       <w:r>
         <w:rPr>
           <w:color w:val="auto"/>
@@ -7087,46 +7527,56 @@
         <w:tab/>
         <w:t>Monitor (RPT) Responses</w:t>
       </w:r>
+      <w:bookmarkEnd w:id="40"/>
       <w:bookmarkEnd w:id="41"/>
+    </w:p>
+    <w:p>
+      <w:pPr>
+        <w:pStyle w:val="Heading3"/>
+        <w:rPr>
+          <w:color w:val="auto"/>
+        </w:rPr>
+      </w:pPr>
+      <w:bookmarkStart w:id="42" w:name="_Toc184786331"/>
+      <w:bookmarkStart w:id="43" w:name="_Toc213334182"/>
+      <w:r>
+        <w:rPr>
+          <w:color w:val="auto"/>
+        </w:rPr>
+        <w:t>4.2.1</w:t>
+      </w:r>
+      <w:r>
+        <w:rPr>
+          <w:color w:val="auto"/>
+        </w:rPr>
+        <w:tab/>
+      </w:r>
+      <w:r>
+        <w:rPr>
+          <w:color w:val="auto"/>
+        </w:rPr>
+        <w:t>Summary of Monitor Points</w:t>
+      </w:r>
       <w:bookmarkEnd w:id="42"/>
-    </w:p>
-    <w:p>
-      <w:pPr>
-        <w:pStyle w:val="Heading3"/>
-        <w:rPr>
-          <w:color w:val="auto"/>
-        </w:rPr>
-      </w:pPr>
-      <w:bookmarkStart w:id="43" w:name="_Toc184786331"/>
-      <w:bookmarkStart w:id="44" w:name="_Toc213334182"/>
-      <w:r>
-        <w:rPr>
-          <w:color w:val="auto"/>
-        </w:rPr>
-        <w:t>4.2.1</w:t>
-      </w:r>
-      <w:r>
-        <w:rPr>
-          <w:color w:val="auto"/>
-        </w:rPr>
-        <w:tab/>
-      </w:r>
-      <w:r>
-        <w:rPr>
-          <w:color w:val="auto"/>
-        </w:rPr>
-        <w:t>Summary of Monitor Points</w:t>
-      </w:r>
       <w:bookmarkEnd w:id="43"/>
+    </w:p>
+    <w:p>
+      <w:pPr>
+        <w:pStyle w:val="BodyText"/>
+        <w:rPr>
+          <w:color w:val="auto"/>
+        </w:rPr>
+      </w:pPr>
+    </w:p>
+    <w:p>
+      <w:pPr>
+        <w:pStyle w:val="BodyText"/>
+        <w:rPr>
+          <w:color w:val="auto"/>
+        </w:rPr>
+      </w:pPr>
+      <w:bookmarkStart w:id="44" w:name="_GoBack"/>
       <w:bookmarkEnd w:id="44"/>
-    </w:p>
-    <w:p>
-      <w:pPr>
-        <w:pStyle w:val="BodyText"/>
-        <w:rPr>
-          <w:color w:val="auto"/>
-        </w:rPr>
-      </w:pPr>
     </w:p>
     <w:p>
       <w:pPr>
@@ -7143,6 +7593,7 @@
         <w:rPr>
           <w:color w:val="auto"/>
         </w:rPr>
+        <w:lastRenderedPageBreak/>
         <w:t xml:space="preserve">Table </w:t>
       </w:r>
       <w:r>
@@ -7783,7 +8234,6 @@
         <w:rPr>
           <w:color w:val="auto"/>
         </w:rPr>
-        <w:lastRenderedPageBreak/>
         <w:t>4.2.2</w:t>
       </w:r>
       <w:r>
@@ -9135,6 +9585,7 @@
         <w:rPr>
           <w:color w:val="auto"/>
         </w:rPr>
+        <w:lastRenderedPageBreak/>
         <w:t>systems, there are multiple power supplies connected in parallel to source the total cu</w:t>
       </w:r>
       <w:r>
@@ -9205,7 +9656,6 @@
         <w:rPr>
           <w:color w:val="auto"/>
         </w:rPr>
-        <w:lastRenderedPageBreak/>
         <w:t xml:space="preserve">Table </w:t>
       </w:r>
       <w:r>
@@ -10616,6 +11066,7 @@
                 <w:color w:val="auto"/>
                 <w:szCs w:val="24"/>
               </w:rPr>
+              <w:lastRenderedPageBreak/>
               <w:t>2.2.3.X</w:t>
             </w:r>
           </w:p>
@@ -10836,7 +11287,6 @@
                 <w:color w:val="auto"/>
                 <w:szCs w:val="24"/>
               </w:rPr>
-              <w:lastRenderedPageBreak/>
               <w:t>2.2.5</w:t>
             </w:r>
           </w:p>
@@ -11391,40 +11841,56 @@
               </w:rPr>
               <w:t>0 = Split Bandwidth Filter Configuration</w:t>
             </w:r>
-          </w:p>
-          <w:p>
-            <w:pPr>
-              <w:pStyle w:val="Body"/>
+            <w:r>
               <w:rPr>
                 <w:i/>
                 <w:color w:val="auto"/>
                 <w:szCs w:val="24"/>
               </w:rPr>
-            </w:pPr>
-            <w:r>
+              <w:t xml:space="preserve"> with a 10 MHz Cutoff</w:t>
+            </w:r>
+          </w:p>
+          <w:p>
+            <w:pPr>
+              <w:pStyle w:val="Body"/>
               <w:rPr>
                 <w:i/>
                 <w:color w:val="auto"/>
                 <w:szCs w:val="24"/>
               </w:rPr>
-              <w:t>1 = Full Bandwidth Filter Configuration</w:t>
-            </w:r>
-          </w:p>
-          <w:p>
-            <w:pPr>
-              <w:pStyle w:val="Body"/>
+            </w:pPr>
+            <w:r>
               <w:rPr>
                 <w:i/>
                 <w:color w:val="auto"/>
                 <w:szCs w:val="24"/>
               </w:rPr>
-            </w:pPr>
+              <w:t>1 = Full Bandwidth Filter Configuratio</w:t>
+            </w:r>
             <w:r>
               <w:rPr>
                 <w:i/>
                 <w:color w:val="auto"/>
                 <w:szCs w:val="24"/>
               </w:rPr>
+              <w:t>n with a 10 MHz Cutoff</w:t>
+            </w:r>
+          </w:p>
+          <w:p>
+            <w:pPr>
+              <w:pStyle w:val="Body"/>
+              <w:rPr>
+                <w:i/>
+                <w:color w:val="auto"/>
+                <w:szCs w:val="24"/>
+              </w:rPr>
+            </w:pPr>
+            <w:r>
+              <w:rPr>
+                <w:i/>
+                <w:color w:val="auto"/>
+                <w:szCs w:val="24"/>
+              </w:rPr>
               <w:t>2 = Reduced Bandwidth Filter Config</w:t>
             </w:r>
             <w:r>
@@ -11460,6 +11926,42 @@
                 <w:szCs w:val="24"/>
               </w:rPr>
               <w:t>3 = Signal Chain OFF</w:t>
+            </w:r>
+          </w:p>
+          <w:p>
+            <w:pPr>
+              <w:pStyle w:val="Body"/>
+              <w:rPr>
+                <w:i/>
+                <w:color w:val="auto"/>
+                <w:szCs w:val="24"/>
+              </w:rPr>
+            </w:pPr>
+            <w:r>
+              <w:rPr>
+                <w:i/>
+                <w:color w:val="auto"/>
+                <w:szCs w:val="24"/>
+              </w:rPr>
+              <w:t>4 = Split Bandwidth Filter Configuration with a 3 MHz Cutoff</w:t>
+            </w:r>
+          </w:p>
+          <w:p>
+            <w:pPr>
+              <w:pStyle w:val="Body"/>
+              <w:rPr>
+                <w:i/>
+                <w:color w:val="auto"/>
+                <w:szCs w:val="24"/>
+              </w:rPr>
+            </w:pPr>
+            <w:r>
+              <w:rPr>
+                <w:i/>
+                <w:color w:val="auto"/>
+                <w:szCs w:val="24"/>
+              </w:rPr>
+              <w:t>5 = Full Bandwidth Filter Configuration with a 3 MHz Cutoff</w:t>
             </w:r>
           </w:p>
         </w:tc>
@@ -11684,40 +12186,57 @@
               </w:rPr>
               <w:t>0 = Split Bandwidth Filter Configuration</w:t>
             </w:r>
-          </w:p>
-          <w:p>
-            <w:pPr>
-              <w:pStyle w:val="Body"/>
+            <w:r>
               <w:rPr>
                 <w:i/>
                 <w:color w:val="auto"/>
                 <w:szCs w:val="24"/>
               </w:rPr>
-            </w:pPr>
-            <w:r>
+              <w:t xml:space="preserve"> with a 10 MHz Cutoff</w:t>
+            </w:r>
+          </w:p>
+          <w:p>
+            <w:pPr>
+              <w:pStyle w:val="Body"/>
               <w:rPr>
                 <w:i/>
                 <w:color w:val="auto"/>
                 <w:szCs w:val="24"/>
               </w:rPr>
+            </w:pPr>
+            <w:r>
+              <w:rPr>
+                <w:i/>
+                <w:color w:val="auto"/>
+                <w:szCs w:val="24"/>
+              </w:rPr>
               <w:t>1 = Full Bandwidth Filter Configuration</w:t>
             </w:r>
-          </w:p>
-          <w:p>
-            <w:pPr>
-              <w:pStyle w:val="Body"/>
+            <w:r>
               <w:rPr>
                 <w:i/>
                 <w:color w:val="auto"/>
                 <w:szCs w:val="24"/>
               </w:rPr>
-            </w:pPr>
-            <w:r>
+              <w:t xml:space="preserve"> with a 10 MHz Cutoff</w:t>
+            </w:r>
+          </w:p>
+          <w:p>
+            <w:pPr>
+              <w:pStyle w:val="Body"/>
               <w:rPr>
                 <w:i/>
                 <w:color w:val="auto"/>
                 <w:szCs w:val="24"/>
               </w:rPr>
+            </w:pPr>
+            <w:r>
+              <w:rPr>
+                <w:i/>
+                <w:color w:val="auto"/>
+                <w:szCs w:val="24"/>
+              </w:rPr>
+              <w:lastRenderedPageBreak/>
               <w:t>2 = Reduced Bandwidth Filter Config</w:t>
             </w:r>
             <w:r>
@@ -11755,6 +12274,42 @@
               <w:t>3 = Signal Chain OFF</w:t>
             </w:r>
           </w:p>
+          <w:p>
+            <w:pPr>
+              <w:pStyle w:val="Body"/>
+              <w:rPr>
+                <w:i/>
+                <w:color w:val="auto"/>
+                <w:szCs w:val="24"/>
+              </w:rPr>
+            </w:pPr>
+            <w:r>
+              <w:rPr>
+                <w:i/>
+                <w:color w:val="auto"/>
+                <w:szCs w:val="24"/>
+              </w:rPr>
+              <w:t>4 = Split Bandwidth Filter Configuration with a 3 MHz Cutoff</w:t>
+            </w:r>
+          </w:p>
+          <w:p>
+            <w:pPr>
+              <w:pStyle w:val="Body"/>
+              <w:rPr>
+                <w:i/>
+                <w:color w:val="auto"/>
+                <w:szCs w:val="24"/>
+              </w:rPr>
+            </w:pPr>
+            <w:r>
+              <w:rPr>
+                <w:i/>
+                <w:color w:val="auto"/>
+                <w:szCs w:val="24"/>
+              </w:rPr>
+              <w:t>5 = Full Bandwidth Filter Configuration with a 3 MHz Cutoff</w:t>
+            </w:r>
+          </w:p>
         </w:tc>
         <w:tc>
           <w:tcPr>
@@ -11776,6 +12331,7 @@
                 <w:color w:val="auto"/>
                 <w:szCs w:val="24"/>
               </w:rPr>
+              <w:lastRenderedPageBreak/>
               <w:t>[1 byte, ASCII]</w:t>
             </w:r>
           </w:p>
@@ -11915,7 +12471,6 @@
         <w:rPr>
           <w:color w:val="auto"/>
         </w:rPr>
-        <w:lastRenderedPageBreak/>
         <w:t xml:space="preserve">Table </w:t>
       </w:r>
       <w:r>
@@ -12936,7 +13491,15 @@
                 <w:color w:val="auto"/>
                 <w:szCs w:val="24"/>
               </w:rPr>
-              <w:t>Current value set for the attenuator 2 of stand 1.  Values range from 00 to 15 (00 corresponds to 0 dB and 15 corresponds to 30 dB, each increment represents a 2 dB step).</w:t>
+              <w:t xml:space="preserve">Current value set for the attenuator 2 of stand 1.  Values range from 00 to 15 (00 corresponds to 0 dB and 15 corresponds to 30 dB, each increment represents a 2 </w:t>
+            </w:r>
+            <w:r>
+              <w:rPr>
+                <w:color w:val="auto"/>
+                <w:szCs w:val="24"/>
+              </w:rPr>
+              <w:lastRenderedPageBreak/>
+              <w:t>dB step).</w:t>
             </w:r>
           </w:p>
         </w:tc>
@@ -12960,6 +13523,7 @@
                 <w:color w:val="auto"/>
                 <w:szCs w:val="24"/>
               </w:rPr>
+              <w:lastRenderedPageBreak/>
               <w:t>[2 bytes, ASCII]</w:t>
             </w:r>
           </w:p>
@@ -12990,6 +13554,7 @@
                 <w:color w:val="auto"/>
                 <w:szCs w:val="24"/>
               </w:rPr>
+              <w:lastRenderedPageBreak/>
               <w:t>4.3</w:t>
             </w:r>
           </w:p>
@@ -13383,7 +13948,6 @@
         <w:rPr>
           <w:color w:val="auto"/>
         </w:rPr>
-        <w:lastRenderedPageBreak/>
         <w:t>4.2.2</w:t>
       </w:r>
       <w:r>
@@ -14318,6 +14882,7 @@
                 <w:color w:val="auto"/>
                 <w:szCs w:val="24"/>
               </w:rPr>
+              <w:lastRenderedPageBreak/>
               <w:t>5.260.2</w:t>
             </w:r>
           </w:p>
@@ -14518,7 +15083,6 @@
         <w:rPr>
           <w:color w:val="auto"/>
         </w:rPr>
-        <w:lastRenderedPageBreak/>
         <w:t xml:space="preserve">Table </w:t>
       </w:r>
       <w:r>
@@ -15550,6 +16114,7 @@
         <w:rPr>
           <w:color w:val="auto"/>
         </w:rPr>
+        <w:lastRenderedPageBreak/>
         <w:t>4.3</w:t>
       </w:r>
       <w:r>
@@ -15766,26 +16331,31 @@
         <w:rPr>
           <w:color w:val="auto"/>
         </w:rPr>
-        <w:t xml:space="preserve"> is d</w:t>
-      </w:r>
-      <w:r>
-        <w:rPr>
-          <w:color w:val="auto"/>
-        </w:rPr>
-        <w:t>e</w:t>
-      </w:r>
-      <w:r>
-        <w:rPr>
-          <w:color w:val="auto"/>
-        </w:rPr>
-        <w:t xml:space="preserve">tected, the MIB index 1.2 (INFO) is set with elaboration on the reason for the condition.  The structure of the INFO index will be a list of space-separated MIB labels related to the condition terminated by an exclamation mark, a subsystem status code, as specified </w:t>
-      </w:r>
-      <w:r>
-        <w:rPr>
-          <w:color w:val="auto"/>
-        </w:rPr>
-        <w:lastRenderedPageBreak/>
-        <w:t xml:space="preserve">in Appendix A, </w:t>
+        <w:t xml:space="preserve"> is detected, the MIB index 1.2 (INFO) is set with elaboration on the reason for the cond</w:t>
+      </w:r>
+      <w:r>
+        <w:rPr>
+          <w:color w:val="auto"/>
+        </w:rPr>
+        <w:t>i</w:t>
+      </w:r>
+      <w:r>
+        <w:rPr>
+          <w:color w:val="auto"/>
+        </w:rPr>
+        <w:t>tion.  The structure of the INFO index will be a list of space-separated MIB labels related to the condition terminated by an exclamation mark, a subsystem status code, as spec</w:t>
+      </w:r>
+      <w:r>
+        <w:rPr>
+          <w:color w:val="auto"/>
+        </w:rPr>
+        <w:t>i</w:t>
+      </w:r>
+      <w:r>
+        <w:rPr>
+          <w:color w:val="auto"/>
+        </w:rPr>
+        <w:t xml:space="preserve">fied in Appendix A, </w:t>
       </w:r>
       <w:r>
         <w:rPr>
@@ -15829,19 +16399,7 @@
         <w:rPr>
           <w:color w:val="auto"/>
         </w:rPr>
-        <w:t>, terminated by an exclamation mark, and a human-readable e</w:t>
-      </w:r>
-      <w:r>
-        <w:rPr>
-          <w:color w:val="auto"/>
-        </w:rPr>
-        <w:t>r</w:t>
-      </w:r>
-      <w:r>
-        <w:rPr>
-          <w:color w:val="auto"/>
-        </w:rPr>
-        <w:t xml:space="preserve">ror message.  It should be noted that a WARNING condition </w:t>
+        <w:t xml:space="preserve">, terminated by an exclamation mark, and a human-readable error message.  It should be noted that a WARNING condition </w:t>
       </w:r>
       <w:proofErr w:type="gramStart"/>
       <w:r>
@@ -15855,19 +16413,31 @@
         <w:rPr>
           <w:color w:val="auto"/>
         </w:rPr>
-        <w:t xml:space="preserve"> be automatically cleared when the condition leading to the warning no longer exists.  An ERROR cond</w:t>
-      </w:r>
-      <w:r>
-        <w:rPr>
-          <w:color w:val="auto"/>
-        </w:rPr>
-        <w:t>i</w:t>
-      </w:r>
-      <w:r>
-        <w:rPr>
-          <w:color w:val="auto"/>
-        </w:rPr>
-        <w:t>tion can only be cleared through external actions, i.e., issuing a SHT command followed by an INI and/or power cycling the ASP rack.</w:t>
+        <w:t xml:space="preserve"> be automa</w:t>
+      </w:r>
+      <w:r>
+        <w:rPr>
+          <w:color w:val="auto"/>
+        </w:rPr>
+        <w:t>t</w:t>
+      </w:r>
+      <w:r>
+        <w:rPr>
+          <w:color w:val="auto"/>
+        </w:rPr>
+        <w:t>ically cleared when the condition leading to the warning no longer exists.  An ERROR condition can only be cleared through external actions, i.e., issuing a SHT command fo</w:t>
+      </w:r>
+      <w:r>
+        <w:rPr>
+          <w:color w:val="auto"/>
+        </w:rPr>
+        <w:t>l</w:t>
+      </w:r>
+      <w:r>
+        <w:rPr>
+          <w:color w:val="auto"/>
+        </w:rPr>
+        <w:t>lowed by an INI and/or power cycling the ASP rack.</w:t>
       </w:r>
     </w:p>
     <w:p>
@@ -16879,6 +17449,7 @@
         <w:rPr>
           <w:color w:val="auto"/>
         </w:rPr>
+        <w:lastRenderedPageBreak/>
         <w:t>4.3</w:t>
       </w:r>
       <w:r>
@@ -17058,14 +17629,19 @@
         <w:rPr>
           <w:color w:val="auto"/>
         </w:rPr>
-        <w:t xml:space="preserve">“FIL” = ARX Filter Setting.  The purpose of this message TYPE is to provide the ability to change filter settings in the ARX.  The data field for this message type is “stand number” </w:t>
-      </w:r>
-      <w:r>
-        <w:rPr>
-          <w:color w:val="auto"/>
-        </w:rPr>
-        <w:lastRenderedPageBreak/>
-        <w:t>and “filter setting”.  Example:  Data field = 02702 corresponds to stand number 27, filter setting 2</w:t>
+        <w:t>“FIL” = ARX Filter Setting.  The purpose of this message TYPE is to provide the ability to change filter settings in the ARX.  The data field for this message type is “stand nu</w:t>
+      </w:r>
+      <w:r>
+        <w:rPr>
+          <w:color w:val="auto"/>
+        </w:rPr>
+        <w:t>m</w:t>
+      </w:r>
+      <w:r>
+        <w:rPr>
+          <w:color w:val="auto"/>
+        </w:rPr>
+        <w:t>ber” and “filter setting”.  Example:  Data field = 02702 corresponds to stand number 27, filter setting 2</w:t>
       </w:r>
       <w:r>
         <w:rPr>
@@ -17077,7 +17653,25 @@
         <w:rPr>
           <w:color w:val="auto"/>
         </w:rPr>
-        <w:t>.  Valid stand numbers range from 000 to 260 (where 000 applies the setting to ALL stands) and valid filter settings range from 00 to 03 (summarized below).</w:t>
+        <w:t>.  Valid stand numbers range from 000 to 260 (where 000 applies the setting to ALL stands) and valid filter se</w:t>
+      </w:r>
+      <w:r>
+        <w:rPr>
+          <w:color w:val="auto"/>
+        </w:rPr>
+        <w:t>t</w:t>
+      </w:r>
+      <w:r>
+        <w:rPr>
+          <w:color w:val="auto"/>
+        </w:rPr>
+        <w:t>tings range from 00 to 05</w:t>
+      </w:r>
+      <w:r>
+        <w:rPr>
+          <w:color w:val="auto"/>
+        </w:rPr>
+        <w:t xml:space="preserve"> (summarized below).</w:t>
       </w:r>
     </w:p>
     <w:p>
@@ -17105,6 +17699,13 @@
         <w:tab/>
         <w:t>00 = Split Bandwidth Filter Configuration</w:t>
       </w:r>
+      <w:r>
+        <w:rPr>
+          <w:i/>
+          <w:color w:val="auto"/>
+        </w:rPr>
+        <w:t xml:space="preserve"> – 10 MHz Cutoff</w:t>
+      </w:r>
     </w:p>
     <w:p>
       <w:pPr>
@@ -17122,6 +17723,13 @@
         <w:tab/>
         <w:t>01 = Full Bandwidth Filter Configuration</w:t>
       </w:r>
+      <w:r>
+        <w:rPr>
+          <w:i/>
+          <w:color w:val="auto"/>
+        </w:rPr>
+        <w:t xml:space="preserve"> – 10 MHz Cutoff</w:t>
+      </w:r>
     </w:p>
     <w:p>
       <w:pPr>
@@ -17165,6 +17773,68 @@
           <w:color w:val="auto"/>
         </w:rPr>
       </w:pPr>
+      <w:r>
+        <w:rPr>
+          <w:i/>
+          <w:color w:val="auto"/>
+        </w:rPr>
+        <w:tab/>
+        <w:t xml:space="preserve">04 = </w:t>
+      </w:r>
+      <w:r>
+        <w:rPr>
+          <w:i/>
+          <w:color w:val="auto"/>
+        </w:rPr>
+        <w:t>Split Bandwidth Filter Configuration</w:t>
+      </w:r>
+      <w:r>
+        <w:rPr>
+          <w:i/>
+          <w:color w:val="auto"/>
+        </w:rPr>
+        <w:t xml:space="preserve"> – 3 MHz Cutoff</w:t>
+      </w:r>
+    </w:p>
+    <w:p>
+      <w:pPr>
+        <w:pStyle w:val="Body"/>
+        <w:rPr>
+          <w:i/>
+          <w:color w:val="auto"/>
+        </w:rPr>
+      </w:pPr>
+      <w:r>
+        <w:rPr>
+          <w:i/>
+          <w:color w:val="auto"/>
+        </w:rPr>
+        <w:tab/>
+        <w:t xml:space="preserve">05 = </w:t>
+      </w:r>
+      <w:r>
+        <w:rPr>
+          <w:i/>
+          <w:color w:val="auto"/>
+        </w:rPr>
+        <w:t>Full Bandwidth Filter Configuration</w:t>
+      </w:r>
+      <w:r>
+        <w:rPr>
+          <w:i/>
+          <w:color w:val="auto"/>
+        </w:rPr>
+        <w:t xml:space="preserve"> – 3 MHz Cutoff</w:t>
+      </w:r>
+    </w:p>
+    <w:p>
+      <w:pPr>
+        <w:pStyle w:val="Body"/>
+        <w:rPr>
+          <w:i/>
+          <w:color w:val="auto"/>
+        </w:rPr>
+      </w:pPr>
     </w:p>
     <w:p>
       <w:pPr>
@@ -17351,7 +18021,14 @@
         <w:rPr>
           <w:color w:val="auto"/>
         </w:rPr>
-        <w:t xml:space="preserve"> stands) and valid attenuator 2 settings range from 00 to 15 (00 corresponds to 0 dB and 15 corresponds to 30 dB, each increment represents a 2 dB step). </w:t>
+        <w:t xml:space="preserve"> stands) and valid attenuator 2 </w:t>
+      </w:r>
+      <w:r>
+        <w:rPr>
+          <w:color w:val="auto"/>
+        </w:rPr>
+        <w:lastRenderedPageBreak/>
+        <w:t xml:space="preserve">settings range from 00 to 15 (00 corresponds to 0 dB and 15 corresponds to 30 dB, each increment represents a 2 dB step). </w:t>
       </w:r>
     </w:p>
     <w:p>
@@ -17575,14 +18252,7 @@
         <w:rPr>
           <w:color w:val="auto"/>
         </w:rPr>
-        <w:t xml:space="preserve"> </w:t>
-      </w:r>
-      <w:r>
-        <w:rPr>
-          <w:color w:val="auto"/>
-        </w:rPr>
-        <w:lastRenderedPageBreak/>
-        <w:t>stands</w:t>
+        <w:t xml:space="preserve"> stands</w:t>
       </w:r>
       <w:r>
         <w:rPr>
@@ -17852,6 +18522,7 @@
         <w:rPr>
           <w:color w:val="auto"/>
         </w:rPr>
+        <w:lastRenderedPageBreak/>
         <w:t>4.3.4</w:t>
       </w:r>
       <w:r>
@@ -18542,6 +19213,7 @@
         <w:rPr>
           <w:color w:val="auto"/>
         </w:rPr>
+        <w:lastRenderedPageBreak/>
         <w:t>MCSASPFPW’’’’’1391’’’0’54828’12345698’R’NORMAL’DATA_OUT_OF_RANGE</w:t>
       </w:r>
     </w:p>
@@ -19174,8 +19846,8 @@
         </w:rPr>
       </w:pPr>
       <w:bookmarkStart w:id="79" w:name="_Toc185671062"/>
-      <w:bookmarkStart w:id="80" w:name="_Toc185671063"/>
-      <w:bookmarkStart w:id="81" w:name="_Toc213334190"/>
+      <w:bookmarkStart w:id="80" w:name="_Toc213334190"/>
+      <w:bookmarkStart w:id="81" w:name="_Toc185671063"/>
       <w:r>
         <w:rPr>
           <w:color w:val="auto"/>
@@ -19190,7 +19862,7 @@
         </w:rPr>
         <w:t>A</w:t>
       </w:r>
-      <w:bookmarkEnd w:id="81"/>
+      <w:bookmarkEnd w:id="80"/>
     </w:p>
     <w:p>
       <w:pPr>
@@ -19219,7 +19891,7 @@
         <w:tab/>
         <w:t>Command Exit Codes</w:t>
       </w:r>
-      <w:bookmarkEnd w:id="80"/>
+      <w:bookmarkEnd w:id="81"/>
       <w:bookmarkEnd w:id="82"/>
     </w:p>
     <w:p>
@@ -20891,7 +21563,7 @@
       <w:rPr>
         <w:noProof/>
       </w:rPr>
-      <w:t>2</w:t>
+      <w:t>16</w:t>
     </w:r>
     <w:r>
       <w:fldChar w:fldCharType="end"/>
@@ -20920,7 +21592,7 @@
       <w:rPr>
         <w:noProof/>
       </w:rPr>
-      <w:t>1</w:t>
+      <w:t>17</w:t>
     </w:r>
     <w:r>
       <w:fldChar w:fldCharType="end"/>
@@ -24943,7 +25615,7 @@
 </file>
 
 <file path=customXml/itemProps1.xml><?xml version="1.0" encoding="utf-8"?>
-<ds:datastoreItem xmlns:ds="http://schemas.openxmlformats.org/officeDocument/2006/customXml" ds:itemID="{92E67C7B-04C7-E141-A0F9-ECCF7982D47B}">
+<ds:datastoreItem xmlns:ds="http://schemas.openxmlformats.org/officeDocument/2006/customXml" ds:itemID="{C68A1F57-D9F2-A34A-AFFD-355C8FF5CA79}">
   <ds:schemaRefs>
     <ds:schemaRef ds:uri="http://schemas.openxmlformats.org/officeDocument/2006/bibliography"/>
   </ds:schemaRefs>

</xml_diff>